<commit_message>
Updated the Readme and added a provisonal name for the thesis
</commit_message>
<xml_diff>
--- a/Analysis drafts/Miscellaneous/Master thesis project description.docx
+++ b/Analysis drafts/Miscellaneous/Master thesis project description.docx
@@ -87,6 +87,35 @@
         </w:rPr>
         <w:t>:</w:t>
       </w:r>
+      <w:r>
+        <w:rPr>
+          <w:rFonts w:ascii="Calibri" w:hAnsi="Calibri" w:cs="Calibri"/>
+        </w:rPr>
+        <w:t xml:space="preserve"> </w:t>
+      </w:r>
+      <w:r>
+        <w:rPr>
+          <w:i/>
+          <w:iCs/>
+        </w:rPr>
+        <w:t xml:space="preserve">Uncertainty in time-series </w:t>
+      </w:r>
+      <w:proofErr w:type="spellStart"/>
+      <w:r>
+        <w:rPr>
+          <w:i/>
+          <w:iCs/>
+        </w:rPr>
+        <w:t>modeling</w:t>
+      </w:r>
+      <w:proofErr w:type="spellEnd"/>
+      <w:r>
+        <w:rPr>
+          <w:i/>
+          <w:iCs/>
+        </w:rPr>
+        <w:t xml:space="preserve"> – An application to the prediction of individual customer lifetime values</w:t>
+      </w:r>
     </w:p>
     <w:p>
       <w:pPr>
@@ -309,13 +338,7 @@
         <w:rPr>
           <w:rFonts w:ascii="Calibri" w:hAnsi="Calibri" w:cs="Calibri"/>
         </w:rPr>
-        <w:t>with alternative approaches</w:t>
-      </w:r>
-      <w:r>
-        <w:rPr>
-          <w:rFonts w:ascii="Calibri" w:hAnsi="Calibri" w:cs="Calibri"/>
-        </w:rPr>
-        <w:t xml:space="preserve"> </w:t>
+        <w:t xml:space="preserve">with alternative approaches </w:t>
       </w:r>
       <w:r>
         <w:rPr>
@@ -469,13 +492,6 @@
         </w:rPr>
         <w:t xml:space="preserve"> The results will be analysed and interpreted from an academic and managerial perspective.</w:t>
       </w:r>
-    </w:p>
-    <w:p>
-      <w:pPr>
-        <w:rPr>
-          <w:rFonts w:ascii="Calibri" w:hAnsi="Calibri" w:cs="Calibri"/>
-        </w:rPr>
-      </w:pPr>
     </w:p>
     <w:p>
       <w:pPr>
@@ -758,13 +774,7 @@
         <w:rPr>
           <w:rFonts w:ascii="Calibri" w:hAnsi="Calibri" w:cs="Calibri"/>
         </w:rPr>
-        <w:t>prediction interval</w:t>
-      </w:r>
-      <w:r>
-        <w:rPr>
-          <w:rFonts w:ascii="Calibri" w:hAnsi="Calibri" w:cs="Calibri"/>
-        </w:rPr>
-        <w:t xml:space="preserve"> </w:t>
+        <w:t xml:space="preserve">prediction interval </w:t>
       </w:r>
       <w:proofErr w:type="spellStart"/>
       <w:r>

</xml_diff>